<commit_message>
Repositories ready for the test run
</commit_message>
<xml_diff>
--- a/instructors/Repositories Notepad.docx
+++ b/instructors/Repositories Notepad.docx
@@ -150,60 +150,187 @@
         <w:t>):</w:t>
       </w:r>
     </w:p>
+    <w:p>
+      <w:r>
+        <w:t>-</w:t>
+      </w:r>
+    </w:p>
+    <w:p>
+      <w:r>
+        <w:t>-</w:t>
+      </w:r>
+    </w:p>
+    <w:p>
+      <w:r>
+        <w:t>ACCESSIBLE (</w:t>
+      </w:r>
+      <w:r>
+        <w:t>The (meta</w:t>
+      </w:r>
+      <w:proofErr w:type="gramStart"/>
+      <w:r>
+        <w:t>)data</w:t>
+      </w:r>
+      <w:proofErr w:type="gramEnd"/>
+      <w:r>
+        <w:t xml:space="preserve"> retrievable by their</w:t>
+      </w:r>
+      <w:r>
+        <w:t xml:space="preserve"> identifier using a standard web protocols):</w:t>
+      </w:r>
+    </w:p>
+    <w:p>
+      <w:r>
+        <w:t>-</w:t>
+      </w:r>
+    </w:p>
+    <w:p>
+      <w:r>
+        <w:t>-</w:t>
+      </w:r>
+    </w:p>
+    <w:p>
+      <w:r>
+        <w:t>INTEROPERABLE (</w:t>
+      </w:r>
+      <w:r>
+        <w:t>The format of the data should be open and interpretable for various tools</w:t>
+      </w:r>
+      <w:r>
+        <w:t>):</w:t>
+      </w:r>
+    </w:p>
+    <w:p>
+      <w:r>
+        <w:t>-</w:t>
+      </w:r>
+    </w:p>
+    <w:p>
+      <w:r>
+        <w:t>-</w:t>
+      </w:r>
+    </w:p>
+    <w:p>
+      <w:r>
+        <w:t>REUSABLE (</w:t>
+      </w:r>
+      <w:r>
+        <w:t xml:space="preserve">data should be </w:t>
+      </w:r>
+      <w:proofErr w:type="gramStart"/>
+      <w:r>
+        <w:t>well-described</w:t>
+      </w:r>
+      <w:proofErr w:type="gramEnd"/>
+      <w:r>
+        <w:t xml:space="preserve"> so that they can be replicated and/or combined in different settings</w:t>
+      </w:r>
+      <w:r>
+        <w:t>, reuse states with a clear licence):</w:t>
+      </w:r>
+    </w:p>
+    <w:p>
+      <w:r>
+        <w:t>-</w:t>
+      </w:r>
+    </w:p>
+    <w:p>
+      <w:r>
+        <w:t>-</w:t>
+      </w:r>
+    </w:p>
+    <w:p>
+      <w:pPr>
+        <w:pStyle w:val="ListParagraph"/>
+        <w:numPr>
+          <w:ilvl w:val="0"/>
+          <w:numId w:val="2"/>
+        </w:numPr>
+      </w:pPr>
+      <w:r>
+        <w:t xml:space="preserve">Skim through the data set description (HINT there is also a README), </w:t>
+      </w:r>
+      <w:r>
+        <w:t>try to judge using marks</w:t>
+      </w:r>
+      <w:r>
+        <w:t xml:space="preserve"> from 0 to 5 (5 best)</w:t>
+      </w:r>
+      <w:r>
+        <w:t xml:space="preserve"> if</w:t>
+      </w:r>
+    </w:p>
+    <w:p>
+      <w:pPr>
+        <w:pStyle w:val="ListParagraph"/>
+        <w:numPr>
+          <w:ilvl w:val="0"/>
+          <w:numId w:val="1"/>
+        </w:numPr>
+      </w:pPr>
+      <w:r>
+        <w:t>It is clear what the content of the data set is:</w:t>
+      </w:r>
+    </w:p>
+    <w:p>
+      <w:pPr>
+        <w:pStyle w:val="ListParagraph"/>
+        <w:numPr>
+          <w:ilvl w:val="0"/>
+          <w:numId w:val="1"/>
+        </w:numPr>
+      </w:pPr>
+      <w:r>
+        <w:t>It is clear why (what for) the data could be used:</w:t>
+      </w:r>
+    </w:p>
+    <w:p>
+      <w:pPr>
+        <w:pStyle w:val="ListParagraph"/>
+        <w:numPr>
+          <w:ilvl w:val="0"/>
+          <w:numId w:val="1"/>
+        </w:numPr>
+      </w:pPr>
+      <w:r>
+        <w:t xml:space="preserve">Is </w:t>
+      </w:r>
+      <w:proofErr w:type="spellStart"/>
+      <w:r>
+        <w:t>is</w:t>
+      </w:r>
+      <w:proofErr w:type="spellEnd"/>
+      <w:r>
+        <w:t xml:space="preserve"> well described </w:t>
+      </w:r>
+    </w:p>
+    <w:p>
+      <w:pPr>
+        <w:pStyle w:val="ListParagraph"/>
+        <w:numPr>
+          <w:ilvl w:val="0"/>
+          <w:numId w:val="1"/>
+        </w:numPr>
+      </w:pPr>
+      <w:r>
+        <w:lastRenderedPageBreak/>
+        <w:t>How confident will you be to work with this data set:</w:t>
+      </w:r>
+    </w:p>
+    <w:p>
+      <w:pPr>
+        <w:pStyle w:val="ListParagraph"/>
+        <w:numPr>
+          <w:ilvl w:val="0"/>
+          <w:numId w:val="1"/>
+        </w:numPr>
+      </w:pPr>
+      <w:r>
+        <w:t>How easy it is to access the data set content:</w:t>
+      </w:r>
+    </w:p>
     <w:p/>
     <w:p>
-      <w:r>
-        <w:t>ACCESSIBLE (</w:t>
-      </w:r>
-      <w:r>
-        <w:t>The (meta</w:t>
-      </w:r>
-      <w:proofErr w:type="gramStart"/>
-      <w:r>
-        <w:t>)data</w:t>
-      </w:r>
-      <w:proofErr w:type="gramEnd"/>
-      <w:r>
-        <w:t xml:space="preserve"> retrievable by their</w:t>
-      </w:r>
-      <w:r>
-        <w:t xml:space="preserve"> identifier using a standard web protocols):</w:t>
-      </w:r>
-    </w:p>
-    <w:p/>
-    <w:p>
-      <w:r>
-        <w:t>INTEROPERABLE (</w:t>
-      </w:r>
-      <w:r>
-        <w:t>The format of the data should be open and interpretable for various tools</w:t>
-      </w:r>
-      <w:r>
-        <w:t>):</w:t>
-      </w:r>
-    </w:p>
-    <w:p/>
-    <w:p>
-      <w:r>
-        <w:t>REUSABLE (</w:t>
-      </w:r>
-      <w:r>
-        <w:t xml:space="preserve">data should be </w:t>
-      </w:r>
-      <w:proofErr w:type="gramStart"/>
-      <w:r>
-        <w:t>well-described</w:t>
-      </w:r>
-      <w:proofErr w:type="gramEnd"/>
-      <w:r>
-        <w:t xml:space="preserve"> so that they can be replicated and/or combined in different settings</w:t>
-      </w:r>
-      <w:r>
-        <w:t>, reuse states with a clear licence):</w:t>
-      </w:r>
-    </w:p>
-    <w:p/>
-    <w:p>
       <w:pPr>
         <w:pStyle w:val="ListParagraph"/>
         <w:numPr>
@@ -212,142 +339,98 @@
         </w:numPr>
       </w:pPr>
       <w:r>
-        <w:t xml:space="preserve">Skim through the data set description (HINT there is also a README), </w:t>
-      </w:r>
-      <w:r>
-        <w:t>try to judge using marks</w:t>
-      </w:r>
-      <w:r>
-        <w:t xml:space="preserve"> from 0 to 5 (5 best)</w:t>
-      </w:r>
-      <w:r>
-        <w:t xml:space="preserve"> if</w:t>
-      </w:r>
-    </w:p>
-    <w:p>
-      <w:pPr>
-        <w:pStyle w:val="ListParagraph"/>
-        <w:numPr>
-          <w:ilvl w:val="0"/>
-          <w:numId w:val="1"/>
-        </w:numPr>
-      </w:pPr>
-      <w:r>
-        <w:t>It is clear what the content of the data set is:</w:t>
-      </w:r>
-    </w:p>
-    <w:p>
-      <w:pPr>
-        <w:pStyle w:val="ListParagraph"/>
-        <w:numPr>
-          <w:ilvl w:val="0"/>
-          <w:numId w:val="1"/>
-        </w:numPr>
-      </w:pPr>
-      <w:r>
-        <w:t>It is clear why (what for) the data could be used:</w:t>
-      </w:r>
-    </w:p>
-    <w:p>
-      <w:pPr>
-        <w:pStyle w:val="ListParagraph"/>
-        <w:numPr>
-          <w:ilvl w:val="0"/>
-          <w:numId w:val="1"/>
-        </w:numPr>
-      </w:pPr>
-      <w:r>
-        <w:t xml:space="preserve">Is </w:t>
+        <w:t xml:space="preserve">Give +1 to the statement that </w:t>
+      </w:r>
+      <w:r>
+        <w:t xml:space="preserve">the </w:t>
+      </w:r>
+      <w:r>
+        <w:t>best describes your latest public dataset or a current project folder:</w:t>
+      </w:r>
+    </w:p>
+    <w:p>
+      <w:pPr>
+        <w:pStyle w:val="ListParagraph"/>
+        <w:numPr>
+          <w:ilvl w:val="0"/>
+          <w:numId w:val="1"/>
+        </w:numPr>
+      </w:pPr>
+      <w:r>
+        <w:t xml:space="preserve">It does not </w:t>
+      </w:r>
+      <w:r>
+        <w:t xml:space="preserve">have </w:t>
       </w:r>
       <w:proofErr w:type="spellStart"/>
       <w:r>
-        <w:t>is</w:t>
+        <w:t>readme</w:t>
       </w:r>
       <w:proofErr w:type="spellEnd"/>
       <w:r>
-        <w:t xml:space="preserve"> well described </w:t>
-      </w:r>
-    </w:p>
-    <w:p>
-      <w:pPr>
-        <w:pStyle w:val="ListParagraph"/>
-        <w:numPr>
-          <w:ilvl w:val="0"/>
-          <w:numId w:val="1"/>
-        </w:numPr>
-      </w:pPr>
-      <w:r>
-        <w:t>How confident will you be to work with this data set:</w:t>
-      </w:r>
-    </w:p>
-    <w:p/>
-    <w:p>
-      <w:pPr>
-        <w:pStyle w:val="ListParagraph"/>
-        <w:numPr>
-          <w:ilvl w:val="0"/>
-          <w:numId w:val="2"/>
-        </w:numPr>
-      </w:pPr>
-      <w:r>
-        <w:t xml:space="preserve">Give +1 to the statement that best describes </w:t>
-      </w:r>
-      <w:r>
-        <w:t xml:space="preserve">your </w:t>
-      </w:r>
-      <w:r>
-        <w:t xml:space="preserve">latest </w:t>
-      </w:r>
-      <w:r>
-        <w:t xml:space="preserve">public dataset or </w:t>
-      </w:r>
-      <w:r>
-        <w:t>a current project folder:</w:t>
-      </w:r>
-    </w:p>
-    <w:p>
-      <w:pPr>
-        <w:pStyle w:val="ListParagraph"/>
-        <w:numPr>
-          <w:ilvl w:val="0"/>
-          <w:numId w:val="1"/>
-        </w:numPr>
-      </w:pPr>
-      <w:r>
-        <w:t xml:space="preserve">I don’t have </w:t>
-      </w:r>
-      <w:proofErr w:type="spellStart"/>
-      <w:r>
-        <w:t>readme</w:t>
-      </w:r>
-      <w:proofErr w:type="spellEnd"/>
-      <w:r>
         <w:t xml:space="preserve"> like description:</w:t>
       </w:r>
-    </w:p>
-    <w:p>
-      <w:pPr>
-        <w:pStyle w:val="ListParagraph"/>
-        <w:numPr>
-          <w:ilvl w:val="0"/>
-          <w:numId w:val="1"/>
-        </w:numPr>
-      </w:pPr>
-      <w:r>
-        <w:lastRenderedPageBreak/>
-        <w:t>I have only one paragraph, I have not thought of so many details:</w:t>
-      </w:r>
-    </w:p>
-    <w:p>
-      <w:pPr>
-        <w:pStyle w:val="ListParagraph"/>
-        <w:numPr>
-          <w:ilvl w:val="0"/>
-          <w:numId w:val="1"/>
-        </w:numPr>
-      </w:pPr>
-      <w:r>
-        <w:t>My description is similar:</w:t>
+      <w:bookmarkStart w:id="0" w:name="_GoBack"/>
+      <w:bookmarkEnd w:id="0"/>
+    </w:p>
+    <w:p>
+      <w:pPr>
+        <w:pStyle w:val="ListParagraph"/>
+        <w:numPr>
+          <w:ilvl w:val="0"/>
+          <w:numId w:val="1"/>
+        </w:numPr>
+      </w:pPr>
+      <w:r>
+        <w:t>I</w:t>
+      </w:r>
+      <w:r>
+        <w:t xml:space="preserve">t description has </w:t>
+      </w:r>
+      <w:r>
+        <w:t>only one</w:t>
+      </w:r>
+      <w:r>
+        <w:t>/two</w:t>
+      </w:r>
+      <w:r>
+        <w:t xml:space="preserve"> paragraph</w:t>
+      </w:r>
+      <w:r>
+        <w:t>(s)</w:t>
+      </w:r>
+      <w:r>
+        <w:t xml:space="preserve">, I have not thought of </w:t>
+      </w:r>
+      <w:r>
+        <w:t xml:space="preserve">adding </w:t>
+      </w:r>
+      <w:r>
+        <w:t>so many details:</w:t>
+      </w:r>
+    </w:p>
+    <w:p>
+      <w:pPr>
+        <w:pStyle w:val="ListParagraph"/>
+        <w:numPr>
+          <w:ilvl w:val="0"/>
+          <w:numId w:val="1"/>
+        </w:numPr>
+      </w:pPr>
+      <w:r>
+        <w:t xml:space="preserve">My </w:t>
+      </w:r>
+      <w:r>
+        <w:t xml:space="preserve">data set </w:t>
+      </w:r>
+      <w:r>
+        <w:t>description is similar</w:t>
+      </w:r>
+      <w:r>
+        <w:t xml:space="preserve"> in details</w:t>
+      </w:r>
+      <w:r>
+        <w:t>:</w:t>
       </w:r>
     </w:p>
     <w:p>
@@ -415,35 +498,45 @@
     </w:p>
     <w:p>
       <w:r>
-        <w:t>Try to</w:t>
-      </w:r>
-      <w:r>
-        <w:t xml:space="preserve"> find</w:t>
-      </w:r>
-      <w:r>
-        <w:t xml:space="preserve"> either:</w:t>
-      </w:r>
+        <w:t>Try to find either:</w:t>
+      </w:r>
+    </w:p>
+    <w:p>
+      <w:r>
+        <w:t xml:space="preserve">-  </w:t>
+      </w:r>
+      <w:proofErr w:type="gramStart"/>
+      <w:r>
+        <w:t>similar</w:t>
+      </w:r>
+      <w:proofErr w:type="gramEnd"/>
+      <w:r>
+        <w:t xml:space="preserve"> data sets in </w:t>
+      </w:r>
+      <w:proofErr w:type="spellStart"/>
+      <w:r>
+        <w:t>Zenodo</w:t>
+      </w:r>
+      <w:proofErr w:type="spellEnd"/>
     </w:p>
     <w:p>
       <w:r>
         <w:t xml:space="preserve">- </w:t>
       </w:r>
-      <w:r>
-        <w:t xml:space="preserve"> </w:t>
-      </w:r>
       <w:proofErr w:type="gramStart"/>
       <w:r>
-        <w:t>similar</w:t>
+        <w:t>data</w:t>
       </w:r>
       <w:proofErr w:type="gramEnd"/>
       <w:r>
-        <w:t xml:space="preserve"> data sets in </w:t>
-      </w:r>
-      <w:proofErr w:type="spellStart"/>
-      <w:r>
-        <w:t>Zenodo</w:t>
-      </w:r>
-      <w:proofErr w:type="spellEnd"/>
+        <w:t xml:space="preserve"> sets interesting for you  </w:t>
+      </w:r>
+    </w:p>
+    <w:p/>
+    <w:p>
+      <w:r>
+        <w:t>Judge using marks from 0 to 5 (5 best)</w:t>
+      </w:r>
     </w:p>
     <w:p>
       <w:r>
@@ -451,75 +544,38 @@
       </w:r>
       <w:proofErr w:type="gramStart"/>
       <w:r>
-        <w:t>data</w:t>
+        <w:t>how</w:t>
       </w:r>
       <w:proofErr w:type="gramEnd"/>
       <w:r>
-        <w:t xml:space="preserve"> sets </w:t>
-      </w:r>
-      <w:r>
-        <w:t xml:space="preserve">interesting for you  </w:t>
-      </w:r>
-    </w:p>
-    <w:p/>
-    <w:p>
-      <w:r>
-        <w:t>J</w:t>
-      </w:r>
-      <w:r>
-        <w:t>udge using marks from 0 to 5 (5 best)</w:t>
-      </w:r>
-    </w:p>
-    <w:p>
-      <w:r>
-        <w:t xml:space="preserve">- </w:t>
+        <w:t xml:space="preserve"> easy is to find similar or interesting dataset:</w:t>
+      </w:r>
+    </w:p>
+    <w:p>
+      <w:r>
+        <w:t>- It is clear what the content of the data set is:</w:t>
+      </w:r>
+    </w:p>
+    <w:p>
+      <w:r>
+        <w:t xml:space="preserve">- It is clear why (what for) the data </w:t>
       </w:r>
       <w:proofErr w:type="gramStart"/>
       <w:r>
-        <w:t>how</w:t>
+        <w:t>could be used</w:t>
       </w:r>
       <w:proofErr w:type="gramEnd"/>
       <w:r>
-        <w:t xml:space="preserve"> easy is to find similar or interesting dataset:</w:t>
-      </w:r>
-    </w:p>
-    <w:p>
-      <w:r>
-        <w:t xml:space="preserve">- </w:t>
-      </w:r>
-      <w:r>
-        <w:t>It is clear what the content of the data set is:</w:t>
-      </w:r>
-    </w:p>
-    <w:p>
-      <w:r>
-        <w:t xml:space="preserve">- </w:t>
-      </w:r>
-      <w:r>
-        <w:t xml:space="preserve">It is clear why (what for) the data </w:t>
+        <w:t>:</w:t>
+      </w:r>
+    </w:p>
+    <w:p>
+      <w:r>
+        <w:t xml:space="preserve">- They are well </w:t>
       </w:r>
       <w:proofErr w:type="gramStart"/>
       <w:r>
-        <w:t>could be used</w:t>
-      </w:r>
-      <w:proofErr w:type="gramEnd"/>
-      <w:r>
-        <w:t>:</w:t>
-      </w:r>
-    </w:p>
-    <w:p>
-      <w:r>
-        <w:t>- They are</w:t>
-      </w:r>
-      <w:r>
-        <w:t xml:space="preserve"> well </w:t>
-      </w:r>
-      <w:proofErr w:type="gramStart"/>
-      <w:r>
-        <w:t xml:space="preserve">described </w:t>
-      </w:r>
-      <w:r>
-        <w:t>:</w:t>
+        <w:t>described :</w:t>
       </w:r>
       <w:proofErr w:type="gramEnd"/>
     </w:p>
@@ -542,13 +598,7 @@
         <w:rPr>
           <w:b/>
         </w:rPr>
-        <w:t>E</w:t>
-      </w:r>
-      <w:r>
-        <w:rPr>
-          <w:b/>
-        </w:rPr>
-        <w:t xml:space="preserve">3. Domain specific repositories.  </w:t>
+        <w:t xml:space="preserve">E3. Domain specific repositories.  </w:t>
       </w:r>
     </w:p>
     <w:p>
@@ -735,6 +785,7 @@
         </w:numPr>
       </w:pPr>
       <w:r>
+        <w:lastRenderedPageBreak/>
         <w:t>Searching:</w:t>
       </w:r>
     </w:p>
@@ -831,7 +882,6 @@
         </w:numPr>
       </w:pPr>
       <w:r>
-        <w:lastRenderedPageBreak/>
         <w:t>What makes its metadata interoperable/reusable:</w:t>
       </w:r>
     </w:p>
@@ -1054,16 +1104,7 @@
         </w:numPr>
       </w:pPr>
       <w:r>
-        <w:t xml:space="preserve">Find </w:t>
-      </w:r>
-      <w:r>
-        <w:t xml:space="preserve">and type </w:t>
-      </w:r>
-      <w:r>
-        <w:t xml:space="preserve">a repo for </w:t>
-      </w:r>
-      <w:r>
-        <w:t xml:space="preserve">genomics data: </w:t>
+        <w:t xml:space="preserve">Find and type a repo for genomics data: </w:t>
       </w:r>
     </w:p>
     <w:p>
@@ -1081,10 +1122,7 @@
         </w:numPr>
       </w:pPr>
       <w:r>
-        <w:t>Find a</w:t>
-      </w:r>
-      <w:r>
-        <w:t>nd type repo for microscopy data:</w:t>
+        <w:t>Find and type repo for microscopy data:</w:t>
       </w:r>
     </w:p>
     <w:p>
@@ -1180,8 +1218,6 @@
         <w:br/>
         <w:t>-</w:t>
       </w:r>
-      <w:bookmarkStart w:id="0" w:name="_GoBack"/>
-      <w:bookmarkEnd w:id="0"/>
     </w:p>
     <w:p>
       <w:pPr>
@@ -2023,6 +2059,7 @@
   <w:style w:type="character" w:default="1" w:styleId="DefaultParagraphFont">
     <w:name w:val="Default Paragraph Font"/>
     <w:uiPriority w:val="1"/>
+    <w:semiHidden/>
     <w:unhideWhenUsed/>
   </w:style>
   <w:style w:type="table" w:default="1" w:styleId="TableNormal">

</xml_diff>

<commit_message>
Repositories tweaks after run
</commit_message>
<xml_diff>
--- a/instructors/Repositories Notepad.docx
+++ b/instructors/Repositories Notepad.docx
@@ -370,22 +370,28 @@
       <w:r>
         <w:t xml:space="preserve"> like description:</w:t>
       </w:r>
+    </w:p>
+    <w:p>
+      <w:pPr>
+        <w:pStyle w:val="ListParagraph"/>
+        <w:numPr>
+          <w:ilvl w:val="0"/>
+          <w:numId w:val="1"/>
+        </w:numPr>
+      </w:pPr>
+      <w:r>
+        <w:t>I</w:t>
+      </w:r>
+      <w:r>
+        <w:t>t</w:t>
+      </w:r>
+      <w:r>
+        <w:t>s</w:t>
+      </w:r>
       <w:bookmarkStart w:id="0" w:name="_GoBack"/>
       <w:bookmarkEnd w:id="0"/>
-    </w:p>
-    <w:p>
-      <w:pPr>
-        <w:pStyle w:val="ListParagraph"/>
-        <w:numPr>
-          <w:ilvl w:val="0"/>
-          <w:numId w:val="1"/>
-        </w:numPr>
-      </w:pPr>
-      <w:r>
-        <w:t>I</w:t>
-      </w:r>
-      <w:r>
-        <w:t xml:space="preserve">t description has </w:t>
+      <w:r>
+        <w:t xml:space="preserve"> description has </w:t>
       </w:r>
       <w:r>
         <w:t>only one</w:t>
@@ -548,7 +554,13 @@
       </w:r>
       <w:proofErr w:type="gramEnd"/>
       <w:r>
-        <w:t xml:space="preserve"> easy is to find similar or interesting dataset:</w:t>
+        <w:t xml:space="preserve"> easy is to find similar </w:t>
+      </w:r>
+      <w:r>
+        <w:t>and RELEVANT</w:t>
+      </w:r>
+      <w:r>
+        <w:t xml:space="preserve"> dataset:</w:t>
       </w:r>
     </w:p>
     <w:p>
@@ -598,7 +610,19 @@
         <w:rPr>
           <w:b/>
         </w:rPr>
-        <w:t xml:space="preserve">E3. Domain specific repositories.  </w:t>
+        <w:t>E3. Domain specific repositories</w:t>
+      </w:r>
+      <w:r>
+        <w:rPr>
+          <w:b/>
+        </w:rPr>
+        <w:t xml:space="preserve"> (domain == area of knowledge, here data type or study subject)</w:t>
+      </w:r>
+      <w:r>
+        <w:rPr>
+          <w:b/>
+        </w:rPr>
+        <w:t xml:space="preserve">.  </w:t>
       </w:r>
     </w:p>
     <w:p>
@@ -694,7 +718,30 @@
         </w:numPr>
       </w:pPr>
       <w:r>
-        <w:t>What makes its metadata interoperable/reusable:</w:t>
+        <w:t>Searching:</w:t>
+      </w:r>
+    </w:p>
+    <w:p>
+      <w:pPr>
+        <w:pStyle w:val="ListParagraph"/>
+        <w:ind w:left="0"/>
+      </w:pPr>
+    </w:p>
+    <w:p>
+      <w:pPr>
+        <w:pStyle w:val="ListParagraph"/>
+        <w:ind w:left="0"/>
+      </w:pPr>
+      <w:r>
+        <w:t>&gt; - Have a look at microscopy 'project-1101' in [IDR</w:t>
+      </w:r>
+      <w:proofErr w:type="gramStart"/>
+      <w:r>
+        <w:t>](</w:t>
+      </w:r>
+      <w:proofErr w:type="gramEnd"/>
+      <w:r>
+        <w:t xml:space="preserve">https://idr.openmicroscopy.org/webclient/?show=project-1101)  </w:t>
       </w:r>
     </w:p>
     <w:p>
@@ -706,12 +753,49 @@
         </w:numPr>
       </w:pPr>
       <w:r>
+        <w:t xml:space="preserve">What makes it better than </w:t>
+      </w:r>
+      <w:proofErr w:type="spellStart"/>
+      <w:r>
+        <w:t>Zenodo</w:t>
+      </w:r>
+      <w:proofErr w:type="spellEnd"/>
+      <w:r>
+        <w:t>:</w:t>
+      </w:r>
+    </w:p>
+    <w:p>
+      <w:pPr>
+        <w:pStyle w:val="ListParagraph"/>
+        <w:numPr>
+          <w:ilvl w:val="0"/>
+          <w:numId w:val="1"/>
+        </w:numPr>
+      </w:pPr>
+      <w:r>
+        <w:t>What domain specific features can you see:</w:t>
+      </w:r>
+    </w:p>
+    <w:p>
+      <w:pPr>
+        <w:pStyle w:val="ListParagraph"/>
+        <w:numPr>
+          <w:ilvl w:val="0"/>
+          <w:numId w:val="1"/>
+        </w:numPr>
+      </w:pPr>
+      <w:r>
         <w:t>Searching:</w:t>
       </w:r>
     </w:p>
     <w:p>
       <w:pPr>
         <w:pStyle w:val="ListParagraph"/>
+      </w:pPr>
+    </w:p>
+    <w:p>
+      <w:pPr>
+        <w:pStyle w:val="ListParagraph"/>
         <w:ind w:left="0"/>
       </w:pPr>
     </w:p>
@@ -721,7 +805,31 @@
         <w:ind w:left="0"/>
       </w:pPr>
       <w:r>
-        <w:t>&gt; - Have a look at microscopy 'project-1101' in [IDR</w:t>
+        <w:t xml:space="preserve">&gt; - Have a look at the </w:t>
+      </w:r>
+      <w:proofErr w:type="spellStart"/>
+      <w:r>
+        <w:t>synthethic</w:t>
+      </w:r>
+      <w:proofErr w:type="spellEnd"/>
+      <w:r>
+        <w:t xml:space="preserve"> part record '</w:t>
+      </w:r>
+      <w:proofErr w:type="spellStart"/>
+      <w:r>
+        <w:t>SubtilinReceiver_spaRK_separated</w:t>
+      </w:r>
+      <w:proofErr w:type="spellEnd"/>
+      <w:r>
+        <w:t>' within the '</w:t>
+      </w:r>
+      <w:proofErr w:type="spellStart"/>
+      <w:r>
+        <w:t>bsu</w:t>
+      </w:r>
+      <w:proofErr w:type="spellEnd"/>
+      <w:r>
+        <w:t>' collection in [SynBioHub</w:t>
       </w:r>
       <w:proofErr w:type="gramStart"/>
       <w:r>
@@ -729,7 +837,7 @@
       </w:r>
       <w:proofErr w:type="gramEnd"/>
       <w:r>
-        <w:t xml:space="preserve">https://idr.openmicroscopy.org/webclient/?show=project-1101)  </w:t>
+        <w:t xml:space="preserve">https://synbiohub.org/public/bsu/SubtilinReceiver_spaRK_separated/1)  </w:t>
       </w:r>
     </w:p>
     <w:p>
@@ -773,7 +881,35 @@
         </w:numPr>
       </w:pPr>
       <w:r>
-        <w:t>What makes its metadata interoperable/reusable:</w:t>
+        <w:t>Searching:</w:t>
+      </w:r>
+    </w:p>
+    <w:p>
+      <w:pPr>
+        <w:pStyle w:val="ListParagraph"/>
+      </w:pPr>
+    </w:p>
+    <w:p>
+      <w:pPr>
+        <w:pStyle w:val="ListParagraph"/>
+        <w:ind w:left="0"/>
+      </w:pPr>
+    </w:p>
+    <w:p>
+      <w:pPr>
+        <w:pStyle w:val="ListParagraph"/>
+        <w:ind w:left="0"/>
+      </w:pPr>
+      <w:r>
+        <w:t>&gt; - Have a look at the proteomics record 'PXD013039' in [PRIDE</w:t>
+      </w:r>
+      <w:proofErr w:type="gramStart"/>
+      <w:r>
+        <w:t>](</w:t>
+      </w:r>
+      <w:proofErr w:type="gramEnd"/>
+      <w:r>
+        <w:t xml:space="preserve">https://www.ebi.ac.uk/pride/archive/projects/PXD013039)  </w:t>
       </w:r>
     </w:p>
     <w:p>
@@ -785,7 +921,38 @@
         </w:numPr>
       </w:pPr>
       <w:r>
-        <w:lastRenderedPageBreak/>
+        <w:t xml:space="preserve">What makes it better than </w:t>
+      </w:r>
+      <w:proofErr w:type="spellStart"/>
+      <w:r>
+        <w:t>Zenodo</w:t>
+      </w:r>
+      <w:proofErr w:type="spellEnd"/>
+      <w:r>
+        <w:t>:</w:t>
+      </w:r>
+    </w:p>
+    <w:p>
+      <w:pPr>
+        <w:pStyle w:val="ListParagraph"/>
+        <w:numPr>
+          <w:ilvl w:val="0"/>
+          <w:numId w:val="1"/>
+        </w:numPr>
+      </w:pPr>
+      <w:r>
+        <w:t>What domain specific features can you see:</w:t>
+      </w:r>
+    </w:p>
+    <w:p>
+      <w:pPr>
+        <w:pStyle w:val="ListParagraph"/>
+        <w:numPr>
+          <w:ilvl w:val="0"/>
+          <w:numId w:val="1"/>
+        </w:numPr>
+      </w:pPr>
+      <w:r>
         <w:t>Searching:</w:t>
       </w:r>
     </w:p>
@@ -806,39 +973,35 @@
         <w:ind w:left="0"/>
       </w:pPr>
       <w:r>
-        <w:t xml:space="preserve">&gt; - Have a look at the </w:t>
+        <w:t>&gt; - Have a look at the metabolomics record 'MTBLS2289' in [Metabolights</w:t>
+      </w:r>
+      <w:proofErr w:type="gramStart"/>
+      <w:r>
+        <w:t>](</w:t>
+      </w:r>
+      <w:proofErr w:type="gramEnd"/>
+      <w:r>
+        <w:t xml:space="preserve">https://www.ebi.ac.uk/metabolights/MTBLS2289/descriptors)  </w:t>
+      </w:r>
+    </w:p>
+    <w:p>
+      <w:pPr>
+        <w:pStyle w:val="ListParagraph"/>
+        <w:numPr>
+          <w:ilvl w:val="0"/>
+          <w:numId w:val="1"/>
+        </w:numPr>
+      </w:pPr>
+      <w:r>
+        <w:t xml:space="preserve">What makes it better than </w:t>
       </w:r>
       <w:proofErr w:type="spellStart"/>
       <w:r>
-        <w:t>synthethic</w:t>
+        <w:t>Zenodo</w:t>
       </w:r>
       <w:proofErr w:type="spellEnd"/>
       <w:r>
-        <w:t xml:space="preserve"> part record '</w:t>
-      </w:r>
-      <w:proofErr w:type="spellStart"/>
-      <w:r>
-        <w:t>SubtilinReceiver_spaRK_separated</w:t>
-      </w:r>
-      <w:proofErr w:type="spellEnd"/>
-      <w:r>
-        <w:t>' within the '</w:t>
-      </w:r>
-      <w:proofErr w:type="spellStart"/>
-      <w:r>
-        <w:t>bsu</w:t>
-      </w:r>
-      <w:proofErr w:type="spellEnd"/>
-      <w:r>
-        <w:t>' collection in [SynBioHub</w:t>
-      </w:r>
-      <w:proofErr w:type="gramStart"/>
-      <w:r>
-        <w:t>](</w:t>
-      </w:r>
-      <w:proofErr w:type="gramEnd"/>
-      <w:r>
-        <w:t xml:space="preserve">https://synbiohub.org/public/bsu/SubtilinReceiver_spaRK_separated/1)  </w:t>
+        <w:t>:</w:t>
       </w:r>
     </w:p>
     <w:p>
@@ -850,207 +1013,7 @@
         </w:numPr>
       </w:pPr>
       <w:r>
-        <w:t xml:space="preserve">What makes it better than </w:t>
-      </w:r>
-      <w:proofErr w:type="spellStart"/>
-      <w:r>
-        <w:t>Zenodo</w:t>
-      </w:r>
-      <w:proofErr w:type="spellEnd"/>
-      <w:r>
-        <w:t>:</w:t>
-      </w:r>
-    </w:p>
-    <w:p>
-      <w:pPr>
-        <w:pStyle w:val="ListParagraph"/>
-        <w:numPr>
-          <w:ilvl w:val="0"/>
-          <w:numId w:val="1"/>
-        </w:numPr>
-      </w:pPr>
-      <w:r>
         <w:t>What domain specific features can you see:</w:t>
-      </w:r>
-    </w:p>
-    <w:p>
-      <w:pPr>
-        <w:pStyle w:val="ListParagraph"/>
-        <w:numPr>
-          <w:ilvl w:val="0"/>
-          <w:numId w:val="1"/>
-        </w:numPr>
-      </w:pPr>
-      <w:r>
-        <w:t>What makes its metadata interoperable/reusable:</w:t>
-      </w:r>
-    </w:p>
-    <w:p>
-      <w:pPr>
-        <w:pStyle w:val="ListParagraph"/>
-        <w:numPr>
-          <w:ilvl w:val="0"/>
-          <w:numId w:val="1"/>
-        </w:numPr>
-      </w:pPr>
-      <w:r>
-        <w:t>Searching:</w:t>
-      </w:r>
-    </w:p>
-    <w:p>
-      <w:pPr>
-        <w:pStyle w:val="ListParagraph"/>
-      </w:pPr>
-    </w:p>
-    <w:p>
-      <w:pPr>
-        <w:pStyle w:val="ListParagraph"/>
-        <w:ind w:left="0"/>
-      </w:pPr>
-    </w:p>
-    <w:p>
-      <w:pPr>
-        <w:pStyle w:val="ListParagraph"/>
-        <w:ind w:left="0"/>
-      </w:pPr>
-      <w:r>
-        <w:t>&gt; - Have a look at the proteomics record 'PXD013039' in [PRIDE</w:t>
-      </w:r>
-      <w:proofErr w:type="gramStart"/>
-      <w:r>
-        <w:t>](</w:t>
-      </w:r>
-      <w:proofErr w:type="gramEnd"/>
-      <w:r>
-        <w:t xml:space="preserve">https://www.ebi.ac.uk/pride/archive/projects/PXD013039)  </w:t>
-      </w:r>
-    </w:p>
-    <w:p>
-      <w:pPr>
-        <w:pStyle w:val="ListParagraph"/>
-        <w:numPr>
-          <w:ilvl w:val="0"/>
-          <w:numId w:val="1"/>
-        </w:numPr>
-      </w:pPr>
-      <w:r>
-        <w:t xml:space="preserve">What makes it better than </w:t>
-      </w:r>
-      <w:proofErr w:type="spellStart"/>
-      <w:r>
-        <w:t>Zenodo</w:t>
-      </w:r>
-      <w:proofErr w:type="spellEnd"/>
-      <w:r>
-        <w:t>:</w:t>
-      </w:r>
-    </w:p>
-    <w:p>
-      <w:pPr>
-        <w:pStyle w:val="ListParagraph"/>
-        <w:numPr>
-          <w:ilvl w:val="0"/>
-          <w:numId w:val="1"/>
-        </w:numPr>
-      </w:pPr>
-      <w:r>
-        <w:t>What domain specific features can you see:</w:t>
-      </w:r>
-    </w:p>
-    <w:p>
-      <w:pPr>
-        <w:pStyle w:val="ListParagraph"/>
-        <w:numPr>
-          <w:ilvl w:val="0"/>
-          <w:numId w:val="1"/>
-        </w:numPr>
-      </w:pPr>
-      <w:r>
-        <w:t>What makes its metadata interoperable/reusable:</w:t>
-      </w:r>
-    </w:p>
-    <w:p>
-      <w:pPr>
-        <w:pStyle w:val="ListParagraph"/>
-        <w:numPr>
-          <w:ilvl w:val="0"/>
-          <w:numId w:val="1"/>
-        </w:numPr>
-      </w:pPr>
-      <w:r>
-        <w:t>Searching:</w:t>
-      </w:r>
-    </w:p>
-    <w:p>
-      <w:pPr>
-        <w:pStyle w:val="ListParagraph"/>
-      </w:pPr>
-    </w:p>
-    <w:p>
-      <w:pPr>
-        <w:pStyle w:val="ListParagraph"/>
-        <w:ind w:left="0"/>
-      </w:pPr>
-    </w:p>
-    <w:p>
-      <w:pPr>
-        <w:pStyle w:val="ListParagraph"/>
-        <w:ind w:left="0"/>
-      </w:pPr>
-      <w:r>
-        <w:t>&gt; - Have a look at the metabolomics record 'MTBLS2289' in [Metabolights</w:t>
-      </w:r>
-      <w:proofErr w:type="gramStart"/>
-      <w:r>
-        <w:t>](</w:t>
-      </w:r>
-      <w:proofErr w:type="gramEnd"/>
-      <w:r>
-        <w:t xml:space="preserve">https://www.ebi.ac.uk/metabolights/MTBLS2289/descriptors)  </w:t>
-      </w:r>
-    </w:p>
-    <w:p>
-      <w:pPr>
-        <w:pStyle w:val="ListParagraph"/>
-        <w:numPr>
-          <w:ilvl w:val="0"/>
-          <w:numId w:val="1"/>
-        </w:numPr>
-      </w:pPr>
-      <w:r>
-        <w:t xml:space="preserve">What makes it better than </w:t>
-      </w:r>
-      <w:proofErr w:type="spellStart"/>
-      <w:r>
-        <w:t>Zenodo</w:t>
-      </w:r>
-      <w:proofErr w:type="spellEnd"/>
-      <w:r>
-        <w:t>:</w:t>
-      </w:r>
-    </w:p>
-    <w:p>
-      <w:pPr>
-        <w:pStyle w:val="ListParagraph"/>
-        <w:numPr>
-          <w:ilvl w:val="0"/>
-          <w:numId w:val="1"/>
-        </w:numPr>
-      </w:pPr>
-      <w:r>
-        <w:t>What domain specific features can you see:</w:t>
-      </w:r>
-    </w:p>
-    <w:p>
-      <w:pPr>
-        <w:pStyle w:val="ListParagraph"/>
-        <w:numPr>
-          <w:ilvl w:val="0"/>
-          <w:numId w:val="1"/>
-        </w:numPr>
-      </w:pPr>
-      <w:r>
-        <w:t>What makes its metadata interoperable/reusable:</w:t>
       </w:r>
     </w:p>
     <w:p>
@@ -1086,6 +1049,252 @@
           <w:b/>
         </w:rPr>
         <w:t>E4. Finding repository</w:t>
+      </w:r>
+    </w:p>
+    <w:p>
+      <w:r>
+        <w:t xml:space="preserve">Check the publisher's / funder' recommended list of repositories, some of which </w:t>
+      </w:r>
+      <w:proofErr w:type="gramStart"/>
+      <w:r>
+        <w:t>can be found</w:t>
+      </w:r>
+      <w:proofErr w:type="gramEnd"/>
+      <w:r>
+        <w:t xml:space="preserve"> below:</w:t>
+      </w:r>
+    </w:p>
+    <w:p>
+      <w:r>
+        <w:t>- [</w:t>
+      </w:r>
+      <w:proofErr w:type="spellStart"/>
+      <w:r>
+        <w:t>BioMed</w:t>
+      </w:r>
+      <w:proofErr w:type="spellEnd"/>
+      <w:r>
+        <w:t xml:space="preserve"> Central / Springer Nature</w:t>
+      </w:r>
+      <w:proofErr w:type="gramStart"/>
+      <w:r>
+        <w:t>](</w:t>
+      </w:r>
+      <w:proofErr w:type="gramEnd"/>
+      <w:r>
+        <w:t>https://www.springernature.com/gp/authors/research-data-policy/recommended-repositories)</w:t>
+      </w:r>
+    </w:p>
+    <w:p>
+      <w:r>
+        <w:t>- [eLife</w:t>
+      </w:r>
+      <w:proofErr w:type="gramStart"/>
+      <w:r>
+        <w:t>](</w:t>
+      </w:r>
+      <w:proofErr w:type="gramEnd"/>
+      <w:r>
+        <w:t>https://submit.elifesciences.org/html/elife_author_instructions.html#policies)</w:t>
+      </w:r>
+    </w:p>
+    <w:p>
+      <w:r>
+        <w:t>- [Elsevier</w:t>
+      </w:r>
+      <w:proofErr w:type="gramStart"/>
+      <w:r>
+        <w:t>](</w:t>
+      </w:r>
+      <w:proofErr w:type="gramEnd"/>
+      <w:r>
+        <w:t>https://www.elsevier.com/about/policies/research-data)</w:t>
+      </w:r>
+    </w:p>
+    <w:p>
+      <w:r>
+        <w:t>- [EMBO Press</w:t>
+      </w:r>
+      <w:proofErr w:type="gramStart"/>
+      <w:r>
+        <w:t>](</w:t>
+      </w:r>
+      <w:proofErr w:type="gramEnd"/>
+      <w:r>
+        <w:t>https://www.embopress.org/page/journal/14602075/authorguide#datadeposition)</w:t>
+      </w:r>
+    </w:p>
+    <w:p>
+      <w:r>
+        <w:t>- [F1000 Research</w:t>
+      </w:r>
+      <w:proofErr w:type="gramStart"/>
+      <w:r>
+        <w:t>](</w:t>
+      </w:r>
+      <w:proofErr w:type="gramEnd"/>
+      <w:r>
+        <w:t>https://f1000research.com/for-authors/data-guidelines)</w:t>
+      </w:r>
+    </w:p>
+    <w:p>
+      <w:r>
+        <w:t>- [</w:t>
+      </w:r>
+      <w:proofErr w:type="spellStart"/>
+      <w:r>
+        <w:t>GIGAscience</w:t>
+      </w:r>
+      <w:proofErr w:type="spellEnd"/>
+      <w:r>
+        <w:t xml:space="preserve"> - OUP</w:t>
+      </w:r>
+      <w:proofErr w:type="gramStart"/>
+      <w:r>
+        <w:t>](</w:t>
+      </w:r>
+      <w:proofErr w:type="gramEnd"/>
+      <w:r>
+        <w:t>https://academic.oup.com/gigascience/pages/instructions_to_authors)</w:t>
+      </w:r>
+    </w:p>
+    <w:p>
+      <w:r>
+        <w:t>- [PLoS</w:t>
+      </w:r>
+      <w:proofErr w:type="gramStart"/>
+      <w:r>
+        <w:t>](</w:t>
+      </w:r>
+      <w:proofErr w:type="gramEnd"/>
+      <w:r>
+        <w:t>https://journals.plos.org/plosbiology/s/recommended-repositories)</w:t>
+      </w:r>
+    </w:p>
+    <w:p>
+      <w:r>
+        <w:t>- [Scientific Data - Nature</w:t>
+      </w:r>
+      <w:proofErr w:type="gramStart"/>
+      <w:r>
+        <w:t>](</w:t>
+      </w:r>
+      <w:proofErr w:type="gramEnd"/>
+      <w:r>
+        <w:t>https://www.nature.com/sdata/policies/repositories)</w:t>
+      </w:r>
+    </w:p>
+    <w:p>
+      <w:r>
+        <w:t>- [Taylor and Francis</w:t>
+      </w:r>
+      <w:proofErr w:type="gramStart"/>
+      <w:r>
+        <w:t>](</w:t>
+      </w:r>
+      <w:proofErr w:type="gramEnd"/>
+      <w:r>
+        <w:t>https://authorservices.taylorandfrancis.com/data-sharing-policies/repositories/)</w:t>
+      </w:r>
+    </w:p>
+    <w:p>
+      <w:r>
+        <w:t>- [BBSRC</w:t>
+      </w:r>
+      <w:proofErr w:type="gramStart"/>
+      <w:r>
+        <w:t>](</w:t>
+      </w:r>
+      <w:proofErr w:type="gramEnd"/>
+      <w:r>
+        <w:t>https://bbsrc.ukri.org/research/resources/)</w:t>
+      </w:r>
+    </w:p>
+    <w:p>
+      <w:r>
+        <w:t>- [NERC</w:t>
+      </w:r>
+      <w:proofErr w:type="gramStart"/>
+      <w:r>
+        <w:t>](</w:t>
+      </w:r>
+      <w:proofErr w:type="gramEnd"/>
+      <w:r>
+        <w:t>https://nerc.ukri.org/research/sites/environmental-data-service-eds/policy/)</w:t>
+      </w:r>
+    </w:p>
+    <w:p>
+      <w:r>
+        <w:t>- [Royal Society</w:t>
+      </w:r>
+      <w:proofErr w:type="gramStart"/>
+      <w:r>
+        <w:t>](</w:t>
+      </w:r>
+      <w:proofErr w:type="gramEnd"/>
+      <w:r>
+        <w:t>https://royalsociety.org/journals/ethics-policies/data-sharing-mining/)</w:t>
+      </w:r>
+    </w:p>
+    <w:p>
+      <w:r>
+        <w:lastRenderedPageBreak/>
+        <w:t>- [</w:t>
+      </w:r>
+      <w:proofErr w:type="spellStart"/>
+      <w:r>
+        <w:t>Wellcome</w:t>
+      </w:r>
+      <w:proofErr w:type="spellEnd"/>
+      <w:r>
+        <w:t xml:space="preserve"> Open Research</w:t>
+      </w:r>
+      <w:proofErr w:type="gramStart"/>
+      <w:r>
+        <w:t>](</w:t>
+      </w:r>
+      <w:proofErr w:type="gramEnd"/>
+      <w:r>
+        <w:t xml:space="preserve">https://wellcomeopenresearch.org/for-authors/data-guidelines)  </w:t>
+      </w:r>
+    </w:p>
+    <w:p>
+      <w:r>
+        <w:t xml:space="preserve">   </w:t>
+      </w:r>
+    </w:p>
+    <w:p>
+      <w:r>
+        <w:t>Check [</w:t>
+      </w:r>
+      <w:proofErr w:type="spellStart"/>
+      <w:r>
+        <w:t>Fairsharing</w:t>
+      </w:r>
+      <w:proofErr w:type="spellEnd"/>
+      <w:r>
+        <w:t xml:space="preserve"> recommendations</w:t>
+      </w:r>
+      <w:proofErr w:type="gramStart"/>
+      <w:r>
+        <w:t>](</w:t>
+      </w:r>
+      <w:proofErr w:type="gramEnd"/>
+      <w:r>
+        <w:t>https://fairsharing.org/recommendations/?q=)</w:t>
+      </w:r>
+    </w:p>
+    <w:p>
+      <w:r>
+        <w:t xml:space="preserve">- </w:t>
+      </w:r>
+      <w:proofErr w:type="gramStart"/>
+      <w:r>
+        <w:t>alternatively</w:t>
+      </w:r>
+      <w:proofErr w:type="gramEnd"/>
+      <w:r>
+        <w:t>, check the [Registry of research data repositories - re3data](https://www.re3data.org/)</w:t>
       </w:r>
     </w:p>
     <w:p>

</xml_diff>